<commit_message>
the three tenths commit
</commit_message>
<xml_diff>
--- a/MO.docx
+++ b/MO.docx
@@ -64,8 +64,6 @@
           <w:color w:val="000000"/>
         </w:rPr>
       </w:pPr>
-      <w:bookmarkStart w:id="0" w:name="_GoBack"/>
-      <w:bookmarkEnd w:id="0"/>
     </w:p>
     <w:p>
       <w:pPr>
@@ -542,7 +540,7 @@
           <w:sz w:val="22"/>
           <w:szCs w:val="22"/>
         </w:rPr>
-        <w:t>一个可重构的环境</w:t>
+        <w:t>一个可</w:t>
       </w:r>
       <w:r>
         <w:rPr>
@@ -551,7 +549,7 @@
           <w:sz w:val="22"/>
           <w:szCs w:val="22"/>
         </w:rPr>
-        <w:t>（所有的活动记录【名词】都是可重构）</w:t>
+        <w:t>对所有的记录而言，有一个易于</w:t>
       </w:r>
       <w:r>
         <w:rPr>
@@ -560,16 +558,28 @@
           <w:sz w:val="22"/>
           <w:szCs w:val="22"/>
         </w:rPr>
+        <w:t>重构的环境</w:t>
+      </w:r>
+      <w:r>
+        <w:rPr>
+          <w:rFonts w:ascii="宋体" w:eastAsia="宋体" w:hAnsi="宋体" w:hint="eastAsia"/>
+          <w:color w:val="000000"/>
+          <w:sz w:val="22"/>
+          <w:szCs w:val="22"/>
+        </w:rPr>
+        <w:t>（所有的活动记录【名词】都是可重构）</w:t>
+      </w:r>
+      <w:r>
+        <w:rPr>
+          <w:rFonts w:ascii="宋体" w:eastAsia="宋体" w:hAnsi="宋体" w:hint="eastAsia"/>
+          <w:color w:val="000000"/>
+          <w:sz w:val="22"/>
+          <w:szCs w:val="22"/>
+        </w:rPr>
         <w:t>。</w:t>
       </w:r>
     </w:p>
-    <w:p>
-      <w:pPr>
-        <w:rPr>
-          <w:rFonts w:hint="eastAsia"/>
-        </w:rPr>
-      </w:pPr>
-    </w:p>
+    <w:p/>
     <w:p>
       <w:pPr>
         <w:ind w:left="360"/>
@@ -612,6 +622,38 @@
         </w:rPr>
         <w:tab/>
       </w:r>
+      <w:r>
+        <w:rPr>
+          <w:rFonts w:ascii="宋体" w:eastAsia="宋体" w:hAnsi="宋体" w:cs="Times New Roman"/>
+          <w:color w:val="000000"/>
+        </w:rPr>
+        <w:t xml:space="preserve">OneNote, </w:t>
+      </w:r>
+      <w:proofErr w:type="spellStart"/>
+      <w:r>
+        <w:rPr>
+          <w:rFonts w:ascii="宋体" w:eastAsia="宋体" w:hAnsi="宋体" w:cs="Times New Roman"/>
+          <w:color w:val="000000"/>
+        </w:rPr>
+        <w:t>EverNote</w:t>
+      </w:r>
+      <w:proofErr w:type="spellEnd"/>
+      <w:r>
+        <w:rPr>
+          <w:rFonts w:ascii="宋体" w:eastAsia="宋体" w:hAnsi="宋体" w:cs="Times New Roman"/>
+          <w:color w:val="000000"/>
+        </w:rPr>
+        <w:t xml:space="preserve">, </w:t>
+      </w:r>
+      <w:proofErr w:type="gramStart"/>
+      <w:r>
+        <w:rPr>
+          <w:rFonts w:ascii="宋体" w:eastAsia="宋体" w:hAnsi="宋体" w:cs="Times New Roman"/>
+          <w:color w:val="000000"/>
+        </w:rPr>
+        <w:t>Mindmapper, …</w:t>
+      </w:r>
+      <w:proofErr w:type="gramEnd"/>
     </w:p>
     <w:p>
       <w:pPr>
@@ -696,7 +738,21 @@
           <w:rFonts w:ascii="宋体" w:eastAsia="宋体" w:hAnsi="宋体" w:cs="Times New Roman"/>
           <w:color w:val="595959" w:themeColor="text1" w:themeTint="A6"/>
         </w:rPr>
-        <w:t>关于计划系统的分析</w:t>
+        <w:t>关于</w:t>
+      </w:r>
+      <w:r>
+        <w:rPr>
+          <w:rFonts w:ascii="宋体" w:eastAsia="宋体" w:hAnsi="宋体" w:cs="Times New Roman"/>
+          <w:color w:val="595959" w:themeColor="text1" w:themeTint="A6"/>
+        </w:rPr>
+        <w:t>目标与</w:t>
+      </w:r>
+      <w:r>
+        <w:rPr>
+          <w:rFonts w:ascii="宋体" w:eastAsia="宋体" w:hAnsi="宋体" w:cs="Times New Roman"/>
+          <w:color w:val="595959" w:themeColor="text1" w:themeTint="A6"/>
+        </w:rPr>
+        <w:t>计划系统的分析</w:t>
       </w:r>
     </w:p>
     <w:p>
@@ -714,7 +770,116 @@
           <w:rFonts w:ascii="宋体" w:eastAsia="宋体" w:hAnsi="宋体" w:cs="Times New Roman" w:hint="eastAsia"/>
           <w:color w:val="000000"/>
         </w:rPr>
-        <w:t>从原点开始（活动与规划）</w:t>
+        <w:t>从原点开始（世界观、目标</w:t>
+      </w:r>
+      <w:r>
+        <w:rPr>
+          <w:rFonts w:ascii="宋体" w:eastAsia="宋体" w:hAnsi="宋体" w:cs="Times New Roman" w:hint="eastAsia"/>
+          <w:color w:val="000000"/>
+        </w:rPr>
+        <w:t>与规划）</w:t>
+      </w:r>
+    </w:p>
+    <w:p>
+      <w:pPr>
+        <w:spacing w:after="0" w:line="240" w:lineRule="auto"/>
+        <w:ind w:left="720"/>
+        <w:outlineLvl w:val="2"/>
+        <w:rPr>
+          <w:rFonts w:ascii="宋体" w:eastAsia="宋体" w:hAnsi="宋体" w:cs="Times New Roman"/>
+          <w:color w:val="000000"/>
+        </w:rPr>
+      </w:pPr>
+      <w:r>
+        <w:rPr>
+          <w:rFonts w:ascii="宋体" w:eastAsia="宋体" w:hAnsi="宋体" w:cs="Times New Roman"/>
+          <w:color w:val="000000"/>
+        </w:rPr>
+        <w:t>一个</w:t>
+      </w:r>
+      <w:r>
+        <w:rPr>
+          <w:rFonts w:ascii="宋体" w:eastAsia="宋体" w:hAnsi="宋体" w:cs="Times New Roman"/>
+          <w:color w:val="000000"/>
+        </w:rPr>
+        <w:t>起点</w:t>
+      </w:r>
+      <w:r>
+        <w:rPr>
+          <w:rFonts w:ascii="宋体" w:eastAsia="宋体" w:hAnsi="宋体" w:cs="Times New Roman"/>
+          <w:color w:val="000000"/>
+        </w:rPr>
+        <w:t>:人的成长过程</w:t>
+      </w:r>
+      <w:r>
+        <w:rPr>
+          <w:rFonts w:ascii="宋体" w:eastAsia="宋体" w:hAnsi="宋体" w:cs="Times New Roman"/>
+          <w:color w:val="000000"/>
+        </w:rPr>
+        <w:t>和目标</w:t>
+      </w:r>
+    </w:p>
+    <w:p>
+      <w:pPr>
+        <w:spacing w:after="0" w:line="240" w:lineRule="auto"/>
+        <w:ind w:left="720"/>
+        <w:outlineLvl w:val="2"/>
+        <w:rPr>
+          <w:rFonts w:ascii="宋体" w:eastAsia="宋体" w:hAnsi="宋体" w:cs="Times New Roman"/>
+          <w:color w:val="000000"/>
+        </w:rPr>
+      </w:pPr>
+      <w:r>
+        <w:rPr>
+          <w:rFonts w:ascii="宋体" w:eastAsia="宋体" w:hAnsi="宋体" w:cs="Times New Roman"/>
+          <w:color w:val="000000"/>
+        </w:rPr>
+        <w:tab/>
+      </w:r>
+    </w:p>
+    <w:p>
+      <w:pPr>
+        <w:spacing w:after="0" w:line="240" w:lineRule="auto"/>
+        <w:ind w:left="720"/>
+        <w:outlineLvl w:val="2"/>
+        <w:rPr>
+          <w:rFonts w:ascii="宋体" w:eastAsia="宋体" w:hAnsi="宋体" w:cs="Times New Roman" w:hint="eastAsia"/>
+          <w:color w:val="000000"/>
+        </w:rPr>
+      </w:pPr>
+    </w:p>
+    <w:p>
+      <w:pPr>
+        <w:spacing w:after="0" w:line="240" w:lineRule="auto"/>
+        <w:ind w:left="720"/>
+        <w:outlineLvl w:val="2"/>
+        <w:rPr>
+          <w:rFonts w:ascii="宋体" w:eastAsia="宋体" w:hAnsi="宋体" w:cs="Times New Roman"/>
+          <w:color w:val="000000"/>
+        </w:rPr>
+      </w:pPr>
+      <w:r>
+        <w:rPr>
+          <w:rFonts w:ascii="宋体" w:eastAsia="宋体" w:hAnsi="宋体" w:cs="Times New Roman"/>
+          <w:color w:val="000000"/>
+        </w:rPr>
+        <w:t>另一个起点</w:t>
+      </w:r>
+      <w:bookmarkStart w:id="0" w:name="_GoBack"/>
+      <w:bookmarkEnd w:id="0"/>
+      <w:r>
+        <w:rPr>
+          <w:rFonts w:ascii="宋体" w:eastAsia="宋体" w:hAnsi="宋体" w:cs="Times New Roman"/>
+          <w:color w:val="000000"/>
+        </w:rPr>
+        <w:t>：</w:t>
+      </w:r>
+      <w:r>
+        <w:rPr>
+          <w:rFonts w:ascii="宋体" w:eastAsia="宋体" w:hAnsi="宋体" w:cs="Times New Roman" w:hint="eastAsia"/>
+          <w:color w:val="000000"/>
+        </w:rPr>
+        <w:t>人的效率与CPU</w:t>
       </w:r>
     </w:p>
     <w:p>
@@ -722,7 +887,7 @@
         <w:spacing w:after="0" w:line="240" w:lineRule="auto"/>
         <w:ind w:left="454" w:firstLine="227"/>
         <w:rPr>
-          <w:rFonts w:ascii="宋体" w:eastAsia="宋体" w:hAnsi="宋体" w:cs="Times New Roman"/>
+          <w:rFonts w:ascii="宋体" w:eastAsia="宋体" w:hAnsi="宋体" w:cs="Times New Roman" w:hint="eastAsia"/>
           <w:color w:val="000000"/>
         </w:rPr>
       </w:pPr>
@@ -799,6 +964,7 @@
           <w:rFonts w:ascii="宋体" w:eastAsia="宋体" w:hAnsi="宋体" w:cs="Times New Roman" w:hint="eastAsia"/>
           <w:color w:val="000000"/>
         </w:rPr>
+        <w:lastRenderedPageBreak/>
         <w:t>所有关于人类的活动，都伴有隐形或显性的状态或形态的转变，这种转变的过程也是由隐形或显性的转换流程所构成的。</w:t>
       </w:r>
     </w:p>
@@ -854,7 +1020,6 @@
           <w:rFonts w:ascii="宋体" w:eastAsia="宋体" w:hAnsi="宋体" w:cs="Times New Roman" w:hint="eastAsia"/>
           <w:color w:val="000000"/>
         </w:rPr>
-        <w:lastRenderedPageBreak/>
         <w:t>人的大脑，类似计算机的</w:t>
       </w:r>
       <w:r>
@@ -983,31 +1148,6 @@
     <w:p>
       <w:pPr>
         <w:spacing w:after="0" w:line="240" w:lineRule="auto"/>
-        <w:ind w:left="720"/>
-        <w:outlineLvl w:val="2"/>
-        <w:rPr>
-          <w:rFonts w:ascii="宋体" w:eastAsia="宋体" w:hAnsi="宋体" w:cs="Times New Roman"/>
-          <w:color w:val="000000"/>
-        </w:rPr>
-      </w:pPr>
-      <w:r>
-        <w:rPr>
-          <w:rFonts w:ascii="宋体" w:eastAsia="宋体" w:hAnsi="宋体" w:cs="Times New Roman"/>
-          <w:color w:val="000000"/>
-        </w:rPr>
-        <w:t>一个问题：</w:t>
-      </w:r>
-      <w:r>
-        <w:rPr>
-          <w:rFonts w:ascii="宋体" w:eastAsia="宋体" w:hAnsi="宋体" w:cs="Times New Roman" w:hint="eastAsia"/>
-          <w:color w:val="000000"/>
-        </w:rPr>
-        <w:t>人的效率问题</w:t>
-      </w:r>
-    </w:p>
-    <w:p>
-      <w:pPr>
-        <w:spacing w:after="0" w:line="240" w:lineRule="auto"/>
         <w:rPr>
           <w:rFonts w:ascii="宋体" w:eastAsia="宋体" w:hAnsi="宋体" w:cs="Times New Roman"/>
           <w:color w:val="000000"/>
@@ -1020,15 +1160,13 @@
         </w:rPr>
         <w:t> </w:t>
       </w:r>
-    </w:p>
-    <w:p>
-      <w:pPr>
-        <w:spacing w:after="0" w:line="240" w:lineRule="auto"/>
-        <w:rPr>
-          <w:rFonts w:ascii="宋体" w:eastAsia="宋体" w:hAnsi="宋体" w:cs="Times New Roman"/>
-          <w:color w:val="000000"/>
-        </w:rPr>
-      </w:pPr>
+      <w:r>
+        <w:rPr>
+          <w:rFonts w:ascii="宋体" w:eastAsia="宋体" w:hAnsi="宋体" w:cs="Times New Roman"/>
+          <w:color w:val="000000"/>
+        </w:rPr>
+        <w:tab/>
+      </w:r>
     </w:p>
     <w:p>
       <w:pPr>
@@ -1554,7 +1692,7 @@
       <w:pPr>
         <w:spacing w:after="0" w:line="240" w:lineRule="auto"/>
         <w:rPr>
-          <w:rFonts w:ascii="宋体" w:eastAsia="宋体" w:hAnsi="宋体" w:cs="Times New Roman"/>
+          <w:rFonts w:ascii="宋体" w:eastAsia="宋体" w:hAnsi="宋体" w:cs="Times New Roman" w:hint="eastAsia"/>
           <w:color w:val="000000"/>
         </w:rPr>
       </w:pPr>
@@ -1569,6 +1707,15 @@
     <w:p>
       <w:pPr>
         <w:spacing w:after="0" w:line="240" w:lineRule="auto"/>
+        <w:rPr>
+          <w:rFonts w:ascii="宋体" w:eastAsia="宋体" w:hAnsi="宋体" w:cs="Times New Roman"/>
+          <w:color w:val="000000"/>
+        </w:rPr>
+      </w:pPr>
+    </w:p>
+    <w:p>
+      <w:pPr>
+        <w:spacing w:after="0" w:line="240" w:lineRule="auto"/>
         <w:ind w:left="540"/>
         <w:rPr>
           <w:rFonts w:ascii="宋体" w:eastAsia="宋体" w:hAnsi="宋体" w:cs="Times New Roman"/>
@@ -1655,9 +1802,33 @@
     <w:p>
       <w:pPr>
         <w:spacing w:after="0" w:line="240" w:lineRule="auto"/>
-        <w:ind w:left="1620"/>
-        <w:rPr>
-          <w:rFonts w:ascii="宋体" w:eastAsia="宋体" w:hAnsi="宋体" w:cs="Times New Roman"/>
+        <w:rPr>
+          <w:rFonts w:ascii="宋体" w:eastAsia="宋体" w:hAnsi="宋体" w:cs="Times New Roman"/>
+          <w:color w:val="000000"/>
+        </w:rPr>
+      </w:pPr>
+      <w:r>
+        <w:rPr>
+          <w:rFonts w:ascii="宋体" w:eastAsia="宋体" w:hAnsi="宋体" w:cs="Times New Roman"/>
+          <w:color w:val="000000"/>
+        </w:rPr>
+        <w:tab/>
+      </w:r>
+    </w:p>
+    <w:p>
+      <w:pPr>
+        <w:spacing w:after="0" w:line="240" w:lineRule="auto"/>
+        <w:rPr>
+          <w:rFonts w:ascii="宋体" w:eastAsia="宋体" w:hAnsi="宋体" w:cs="Times New Roman"/>
+          <w:color w:val="000000"/>
+        </w:rPr>
+      </w:pPr>
+    </w:p>
+    <w:p>
+      <w:pPr>
+        <w:spacing w:after="0" w:line="240" w:lineRule="auto"/>
+        <w:rPr>
+          <w:rFonts w:ascii="宋体" w:eastAsia="宋体" w:hAnsi="宋体" w:cs="Times New Roman" w:hint="eastAsia"/>
           <w:color w:val="000000"/>
         </w:rPr>
       </w:pPr>
@@ -1681,27 +1852,1119 @@
           <w:rFonts w:ascii="宋体" w:eastAsia="宋体" w:hAnsi="宋体" w:cs="Times New Roman"/>
           <w:color w:val="595959" w:themeColor="text1" w:themeTint="A6"/>
         </w:rPr>
-        <w:t>关于执行与记录的分析</w:t>
+        <w:lastRenderedPageBreak/>
+        <w:t>关于反思的分析</w:t>
+      </w:r>
+    </w:p>
+    <w:p>
+      <w:pPr>
+        <w:ind w:left="720"/>
+      </w:pPr>
+      <w:r>
+        <w:rPr>
+          <w:rFonts w:hint="eastAsia"/>
+        </w:rPr>
+        <w:t>反思的特性</w:t>
+      </w:r>
+    </w:p>
+    <w:p>
+      <w:pPr>
+        <w:ind w:left="720"/>
+        <w:rPr>
+          <w:rFonts w:hint="eastAsia"/>
+        </w:rPr>
+      </w:pPr>
+      <w:r>
+        <w:tab/>
+      </w:r>
+      <w:r>
+        <w:t>反思</w:t>
+      </w:r>
+    </w:p>
+    <w:p>
+      <w:pPr>
+        <w:ind w:left="1440" w:firstLine="720"/>
+      </w:pPr>
+      <w:r>
+        <w:t>反思是一种活动，利用已有的知识</w:t>
+      </w:r>
+    </w:p>
+    <w:p>
+      <w:pPr>
+        <w:ind w:left="720"/>
+      </w:pPr>
+      <w:r>
+        <w:tab/>
+      </w:r>
+      <w:r>
+        <w:t>反思的触发点：</w:t>
+      </w:r>
+    </w:p>
+    <w:p>
+      <w:pPr>
+        <w:ind w:left="720"/>
+      </w:pPr>
+      <w:r>
+        <w:rPr>
+          <w:rFonts w:hint="eastAsia"/>
+        </w:rPr>
+        <w:t xml:space="preserve"> </w:t>
+      </w:r>
+      <w:r>
+        <w:rPr>
+          <w:rFonts w:hint="eastAsia"/>
+        </w:rPr>
+        <w:tab/>
+      </w:r>
+      <w:r>
+        <w:t>等</w:t>
+      </w:r>
+    </w:p>
+    <w:p>
+      <w:pPr>
+        <w:ind w:left="720"/>
+        <w:rPr>
+          <w:rFonts w:hint="eastAsia"/>
+          <w:b/>
+        </w:rPr>
+      </w:pPr>
+      <w:r>
+        <w:tab/>
+      </w:r>
+      <w:r>
+        <w:tab/>
+      </w:r>
+      <w:r>
+        <w:rPr>
+          <w:b/>
+        </w:rPr>
+        <w:t>由于</w:t>
+      </w:r>
+      <w:r>
+        <w:rPr>
+          <w:b/>
+        </w:rPr>
+        <w:t>“</w:t>
+      </w:r>
+      <w:r>
+        <w:rPr>
+          <w:b/>
+        </w:rPr>
+        <w:t>反思的性质还没有描述清晰，所以一下几点可能发生</w:t>
+      </w:r>
+      <w:r>
+        <w:rPr>
+          <w:b/>
+        </w:rPr>
+        <w:t>微小或彻底的</w:t>
+      </w:r>
+      <w:r>
+        <w:rPr>
+          <w:b/>
+        </w:rPr>
+        <w:t>改变。</w:t>
+      </w:r>
+    </w:p>
+    <w:p>
+      <w:pPr>
+        <w:ind w:firstLine="720"/>
+      </w:pPr>
+    </w:p>
+    <w:p>
+      <w:pPr>
+        <w:ind w:firstLine="720"/>
+      </w:pPr>
+      <w:r>
+        <w:t>反思的</w:t>
+      </w:r>
+      <w:r>
+        <w:t>‘</w:t>
+      </w:r>
+      <w:r>
+        <w:t>内容</w:t>
+      </w:r>
+      <w:r>
+        <w:t>本质</w:t>
+      </w:r>
+      <w:r>
+        <w:t>’</w:t>
+      </w:r>
+    </w:p>
+    <w:p>
+      <w:pPr>
+        <w:ind w:firstLine="720"/>
+      </w:pPr>
+      <w:r>
+        <w:tab/>
+      </w:r>
+      <w:r>
+        <w:t>反思</w:t>
+      </w:r>
+      <w:r>
+        <w:t>的</w:t>
+      </w:r>
+      <w:r>
+        <w:t>材料</w:t>
+      </w:r>
+    </w:p>
+    <w:p>
+      <w:pPr>
+        <w:ind w:firstLine="720"/>
+        <w:rPr>
+          <w:rFonts w:hint="eastAsia"/>
+        </w:rPr>
+      </w:pPr>
+      <w:r>
+        <w:tab/>
+      </w:r>
+      <w:r>
+        <w:tab/>
+      </w:r>
+      <w:r>
+        <w:t>新的</w:t>
+      </w:r>
+      <w:r>
+        <w:t>/</w:t>
+      </w:r>
+      <w:r>
+        <w:t>不存</w:t>
+      </w:r>
+      <w:r>
+        <w:t>在</w:t>
+      </w:r>
+      <w:r>
+        <w:t>的记录</w:t>
+      </w:r>
+    </w:p>
+    <w:p>
+      <w:pPr>
+        <w:ind w:firstLine="720"/>
+      </w:pPr>
+      <w:r>
+        <w:tab/>
+      </w:r>
+      <w:r>
+        <w:tab/>
+      </w:r>
+      <w:r>
+        <w:t>其他活动记录（执行和随意的记录，计划或目标或世界观</w:t>
+      </w:r>
+      <w:r>
+        <w:rPr>
+          <w:rFonts w:hint="eastAsia"/>
+        </w:rPr>
+        <w:t>的某种表现形式等）</w:t>
+      </w:r>
+    </w:p>
+    <w:p>
+      <w:pPr>
+        <w:ind w:left="1440" w:firstLine="720"/>
+      </w:pPr>
+      <w:r>
+        <w:tab/>
+      </w:r>
+      <w:r>
+        <w:t>过程执行记录、记忆、</w:t>
+      </w:r>
+      <w:r>
+        <w:t>（非本次）</w:t>
+      </w:r>
+      <w:r>
+        <w:t>反思本身的记录，</w:t>
+      </w:r>
+    </w:p>
+    <w:p>
+      <w:pPr>
+        <w:ind w:left="2160" w:firstLine="720"/>
+        <w:rPr>
+          <w:rFonts w:hint="eastAsia"/>
+        </w:rPr>
+      </w:pPr>
+      <w:r>
+        <w:t>特定结构</w:t>
+      </w:r>
+      <w:r>
+        <w:t>的</w:t>
+      </w:r>
+      <w:r>
+        <w:t>记录</w:t>
+      </w:r>
+      <w:r>
+        <w:t>信息</w:t>
+      </w:r>
+      <w:r>
+        <w:t>的汇总？</w:t>
+      </w:r>
+    </w:p>
+    <w:p>
+      <w:pPr>
+        <w:ind w:firstLine="720"/>
+        <w:rPr>
+          <w:rFonts w:hint="eastAsia"/>
+        </w:rPr>
+      </w:pPr>
+    </w:p>
+    <w:p>
+      <w:pPr>
+        <w:ind w:left="1440" w:firstLine="720"/>
+      </w:pPr>
+      <w:r>
+        <w:t>分享与对话中的内容</w:t>
+      </w:r>
+    </w:p>
+    <w:p>
+      <w:pPr>
+        <w:ind w:left="1440" w:firstLine="720"/>
+      </w:pPr>
+      <w:r>
+        <w:t>即时可获取的内容（还没有生成记录的内容，记录本身就是一种反思和总结或对现象的描述）</w:t>
+      </w:r>
+    </w:p>
+    <w:p>
+      <w:pPr>
+        <w:ind w:firstLine="720"/>
+        <w:rPr>
+          <w:rFonts w:hint="eastAsia"/>
+        </w:rPr>
+      </w:pPr>
+      <w:r>
+        <w:tab/>
+      </w:r>
+      <w:r>
+        <w:tab/>
+      </w:r>
+    </w:p>
+    <w:p>
+      <w:pPr>
+        <w:ind w:left="720" w:firstLine="720"/>
+      </w:pPr>
+      <w:r>
+        <w:t>反思</w:t>
+      </w:r>
+      <w:r>
+        <w:t>内容</w:t>
+      </w:r>
+      <w:r>
+        <w:t>逻辑形式</w:t>
+      </w:r>
+      <w:r>
+        <w:t>（反思结果）</w:t>
+      </w:r>
+    </w:p>
+    <w:p>
+      <w:pPr>
+        <w:ind w:left="1440" w:firstLine="720"/>
+      </w:pPr>
+      <w:r>
+        <w:t>反思</w:t>
+      </w:r>
+      <w:r>
+        <w:t>的最高形式逻辑的内容</w:t>
+      </w:r>
+      <w:r>
+        <w:t>（不同的媒体或展现方式）</w:t>
+      </w:r>
+      <w:r>
+        <w:t>为</w:t>
+      </w:r>
+    </w:p>
+    <w:p>
+      <w:pPr>
+        <w:ind w:left="1440" w:firstLine="720"/>
+        <w:rPr>
+          <w:rFonts w:hint="eastAsia"/>
+        </w:rPr>
+      </w:pPr>
+      <w:r>
+        <w:tab/>
+      </w:r>
+      <w:r>
+        <w:t>构建</w:t>
+      </w:r>
+      <w:r>
+        <w:t>/</w:t>
+      </w:r>
+      <w:r>
+        <w:t>重构一个人的世界观</w:t>
+      </w:r>
+      <w:r>
+        <w:t>（</w:t>
+      </w:r>
+      <w:r>
+        <w:t>描述</w:t>
+      </w:r>
+      <w:r>
+        <w:t>）</w:t>
+      </w:r>
+    </w:p>
+    <w:p>
+      <w:pPr>
+        <w:ind w:left="2160" w:firstLine="720"/>
+        <w:rPr>
+          <w:rFonts w:hint="eastAsia"/>
+        </w:rPr>
+      </w:pPr>
+      <w:r>
+        <w:t>人生方向的决定</w:t>
+      </w:r>
+      <w:r>
+        <w:t>（</w:t>
+      </w:r>
+      <w:r>
+        <w:t>目标描述</w:t>
+      </w:r>
+      <w:r>
+        <w:t>）</w:t>
+      </w:r>
+      <w:r>
+        <w:t>和反思</w:t>
+      </w:r>
+      <w:r>
+        <w:t>这个方向（</w:t>
+      </w:r>
+      <w:r>
+        <w:t>描述</w:t>
+      </w:r>
+      <w:r>
+        <w:rPr>
+          <w:rFonts w:hint="eastAsia"/>
+        </w:rPr>
+        <w:t>）</w:t>
+      </w:r>
+    </w:p>
+    <w:p>
+      <w:pPr>
+        <w:ind w:left="2160" w:firstLine="720"/>
+        <w:rPr>
+          <w:rFonts w:hint="eastAsia"/>
+        </w:rPr>
+      </w:pPr>
+      <w:r>
+        <w:tab/>
+      </w:r>
+      <w:r>
+        <w:t>得出目的、目标等描述</w:t>
+      </w:r>
+    </w:p>
+    <w:p>
+      <w:pPr>
+        <w:ind w:left="2160" w:firstLine="720"/>
+        <w:rPr>
+          <w:rFonts w:hint="eastAsia"/>
+        </w:rPr>
+      </w:pPr>
+      <w:r>
+        <w:tab/>
+      </w:r>
+      <w:r>
+        <w:t>修改</w:t>
+      </w:r>
+      <w:r>
+        <w:t>描述</w:t>
+      </w:r>
+    </w:p>
+    <w:p>
+      <w:pPr>
+        <w:ind w:left="1440" w:firstLine="720"/>
+      </w:pPr>
+      <w:r>
+        <w:t>而</w:t>
+      </w:r>
+      <w:r>
+        <w:t>一般</w:t>
+      </w:r>
+      <w:r>
+        <w:t>的</w:t>
+      </w:r>
+      <w:r>
+        <w:t>内容</w:t>
+      </w:r>
+      <w:r>
+        <w:t>有</w:t>
+      </w:r>
+    </w:p>
+    <w:p>
+      <w:pPr>
+        <w:ind w:left="2160" w:firstLine="720"/>
+      </w:pPr>
+      <w:r>
+        <w:t>构建</w:t>
+      </w:r>
+      <w:r>
+        <w:t>‘</w:t>
+      </w:r>
+      <w:r>
+        <w:t>物质</w:t>
+      </w:r>
+      <w:r>
+        <w:t>’</w:t>
+      </w:r>
+      <w:r>
+        <w:t>观</w:t>
+      </w:r>
+    </w:p>
+    <w:p>
+      <w:pPr>
+        <w:ind w:left="2880" w:firstLine="720"/>
+        <w:rPr>
+          <w:rFonts w:hint="eastAsia"/>
+        </w:rPr>
+      </w:pPr>
+      <w:r>
+        <w:t>知识、经验、技巧、现象的具体逻辑关系（用系统</w:t>
+      </w:r>
+      <w:r>
+        <w:t>/</w:t>
+      </w:r>
+      <w:r>
+        <w:t>工具论或其他方法论来表述）</w:t>
+      </w:r>
+    </w:p>
+    <w:p>
+      <w:pPr>
+        <w:ind w:left="2160" w:firstLine="720"/>
+      </w:pPr>
+      <w:r>
+        <w:tab/>
+      </w:r>
+      <w:r>
+        <w:t>以及问题，计划</w:t>
+      </w:r>
+      <w:r>
+        <w:t>（过程）</w:t>
+      </w:r>
+      <w:r>
+        <w:t>？（当正处于一种状态的初级阶段，如</w:t>
+      </w:r>
+      <w:r>
+        <w:rPr>
+          <w:rFonts w:hint="eastAsia"/>
+        </w:rPr>
+        <w:t>从开始学习的状态【当前】到</w:t>
+      </w:r>
+      <w:r>
+        <w:t>要从掌握和应用某一学科的知识的状态）</w:t>
+      </w:r>
+    </w:p>
+    <w:p>
+      <w:pPr>
+        <w:ind w:left="2160" w:firstLine="720"/>
+      </w:pPr>
+      <w:r>
+        <w:t>查看有特定结构</w:t>
+      </w:r>
+      <w:r>
+        <w:t>的</w:t>
+      </w:r>
+      <w:r>
+        <w:t>记录</w:t>
+      </w:r>
+      <w:r>
+        <w:t>信息</w:t>
+      </w:r>
+      <w:r>
+        <w:t>的汇总？</w:t>
+      </w:r>
+    </w:p>
+    <w:p>
+      <w:pPr>
+        <w:ind w:left="1440"/>
+        <w:rPr>
+          <w:rFonts w:hint="eastAsia"/>
+        </w:rPr>
+      </w:pPr>
+      <w:r>
+        <w:lastRenderedPageBreak/>
+        <w:t>（</w:t>
+      </w:r>
+      <w:r>
+        <w:t>过程</w:t>
+      </w:r>
+      <w:r>
+        <w:rPr>
+          <w:rFonts w:hint="eastAsia"/>
+        </w:rPr>
+        <w:t>）</w:t>
+      </w:r>
+      <w:r>
+        <w:t>类型</w:t>
+      </w:r>
+    </w:p>
+    <w:p>
+      <w:pPr>
+        <w:ind w:left="1440" w:firstLine="720"/>
+      </w:pPr>
+      <w:r>
+        <w:t>当一个人在反思（其实也是种总结）的时候，</w:t>
+      </w:r>
+      <w:r>
+        <w:t>反思的</w:t>
+      </w:r>
+      <w:r>
+        <w:t>类型有：</w:t>
+      </w:r>
+    </w:p>
+    <w:p>
+      <w:pPr>
+        <w:ind w:left="2160" w:firstLine="720"/>
+      </w:pPr>
+      <w:r>
+        <w:t>知识、技巧、经验的总结</w:t>
+      </w:r>
+    </w:p>
+    <w:p>
+      <w:pPr>
+        <w:ind w:left="2880" w:firstLine="720"/>
+        <w:rPr>
+          <w:rFonts w:hint="eastAsia"/>
+        </w:rPr>
+      </w:pPr>
+      <w:r>
+        <w:t>从零碎分散的记录</w:t>
+      </w:r>
+      <w:r>
+        <w:t>中获取相应的记录，经过大脑的逻辑树处理，生成相应的</w:t>
+      </w:r>
+      <w:r>
+        <w:t>‘</w:t>
+      </w:r>
+      <w:r>
+        <w:t>物</w:t>
+      </w:r>
+      <w:r>
+        <w:t>质</w:t>
+      </w:r>
+      <w:r>
+        <w:t>’</w:t>
+      </w:r>
+      <w:r>
+        <w:t>体系</w:t>
+      </w:r>
+    </w:p>
+    <w:p>
+      <w:pPr>
+        <w:ind w:left="1440"/>
+        <w:rPr>
+          <w:rFonts w:hint="eastAsia"/>
+        </w:rPr>
+      </w:pPr>
+      <w:r>
+        <w:tab/>
+      </w:r>
+      <w:r>
+        <w:tab/>
+      </w:r>
+      <w:r>
+        <w:tab/>
+      </w:r>
+      <w:r>
+        <w:t>如，理论知识，技巧，经验，问题（？），（反思当前的计划的话）下一步计划，</w:t>
+      </w:r>
+    </w:p>
+    <w:p>
+      <w:pPr>
+        <w:ind w:left="1440" w:firstLine="720"/>
+        <w:rPr>
+          <w:rFonts w:hint="eastAsia"/>
+        </w:rPr>
+      </w:pPr>
+      <w:r>
+        <w:t>总结</w:t>
+      </w:r>
+      <w:r>
+        <w:t>(</w:t>
+      </w:r>
+      <w:r>
+        <w:t>世界观</w:t>
+      </w:r>
+      <w:r>
+        <w:t>)</w:t>
+      </w:r>
+      <w:r>
+        <w:t>人生观，价值观，知识观</w:t>
+      </w:r>
+      <w:r>
+        <w:t>，等，通过某种形式（媒体）表达出来。</w:t>
+      </w:r>
+    </w:p>
+    <w:p>
+      <w:pPr>
+        <w:ind w:left="720"/>
+      </w:pPr>
+    </w:p>
+    <w:p>
+      <w:pPr>
+        <w:ind w:left="720"/>
+      </w:pPr>
+      <w:r>
+        <w:t>写在功能需求之前</w:t>
+      </w:r>
+    </w:p>
+    <w:p>
+      <w:pPr>
+        <w:ind w:left="720"/>
+      </w:pPr>
+      <w:r>
+        <w:tab/>
+      </w:r>
+      <w:r>
+        <w:t>反思，是一种活动，那么它就有相应的计划（过程）形式，并且有对应的执行记录！</w:t>
+      </w:r>
+    </w:p>
+    <w:p>
+      <w:pPr>
+        <w:ind w:left="720"/>
+      </w:pPr>
+      <w:r>
+        <w:tab/>
+      </w:r>
+      <w:r>
+        <w:t>由于反思的内容逻辑形式有多种，</w:t>
+      </w:r>
+      <w:r>
+        <w:t>根据方式的内容逻辑形式的不同（如反思某一个计划【在这之前这个反思的活动会有一个对应的计划】和反思最近所有关于某个主题的学习记录的反思【构建知识体系</w:t>
+      </w:r>
+      <w:r>
+        <w:rPr>
+          <w:rFonts w:hint="eastAsia"/>
+        </w:rPr>
+        <w:t>】</w:t>
+      </w:r>
+      <w:r>
+        <w:t>），</w:t>
+      </w:r>
+      <w:r>
+        <w:t>最终</w:t>
+      </w:r>
+      <w:r>
+        <w:t>反映到具体的反思记录里，可能是一个计划的生成更改或删除等，也有可能就是一个知识体系的生成。</w:t>
+      </w:r>
+    </w:p>
+    <w:p>
+      <w:pPr>
+        <w:ind w:left="720"/>
+        <w:rPr>
+          <w:rFonts w:hint="eastAsia"/>
+        </w:rPr>
+      </w:pPr>
+    </w:p>
+    <w:p>
+      <w:pPr>
+        <w:ind w:left="720"/>
+      </w:pPr>
+      <w:r>
+        <w:t>功能需求</w:t>
+      </w:r>
+    </w:p>
+    <w:p>
+      <w:pPr>
+        <w:ind w:left="720"/>
+        <w:rPr>
+          <w:rFonts w:hint="eastAsia"/>
+        </w:rPr>
+      </w:pPr>
+      <w:r>
+        <w:tab/>
       </w:r>
     </w:p>
     <w:p>
       <w:pPr>
         <w:pStyle w:val="ListParagraph"/>
-      </w:pPr>
-      <w:r>
-        <w:t>内容</w:t>
+        <w:numPr>
+          <w:ilvl w:val="0"/>
+          <w:numId w:val="11"/>
+        </w:numPr>
+      </w:pPr>
+      <w:r>
+        <w:t>能得到</w:t>
+      </w:r>
+      <w:r>
+        <w:t>所需要的记录</w:t>
+      </w:r>
+    </w:p>
+    <w:p>
+      <w:pPr>
+        <w:spacing w:line="240" w:lineRule="auto"/>
+        <w:ind w:left="720"/>
+      </w:pPr>
+      <w:r>
+        <w:tab/>
+      </w:r>
+      <w:r>
+        <w:tab/>
+      </w:r>
+      <w:r>
+        <w:t>细化</w:t>
       </w:r>
     </w:p>
     <w:p>
       <w:pPr>
         <w:pStyle w:val="ListParagraph"/>
+        <w:numPr>
+          <w:ilvl w:val="0"/>
+          <w:numId w:val="11"/>
+        </w:numPr>
+      </w:pPr>
+      <w:r>
+        <w:t>同时也要支持录入新的记录作为反思的材料（有些反思需要额外还没有了解的知识等）</w:t>
+      </w:r>
+    </w:p>
+    <w:p>
+      <w:pPr>
+        <w:ind w:left="1440"/>
+        <w:rPr>
+          <w:rFonts w:hint="eastAsia"/>
+        </w:rPr>
       </w:pPr>
     </w:p>
     <w:p>
       <w:pPr>
         <w:pStyle w:val="ListParagraph"/>
+        <w:numPr>
+          <w:ilvl w:val="0"/>
+          <w:numId w:val="11"/>
+        </w:numPr>
         <w:rPr>
           <w:rFonts w:hint="eastAsia"/>
+        </w:rPr>
+      </w:pPr>
+      <w:r>
+        <w:t>生成相应的反思记录</w:t>
+      </w:r>
+    </w:p>
+    <w:p>
+      <w:pPr>
+        <w:ind w:left="720"/>
+      </w:pPr>
+      <w:r>
+        <w:tab/>
+      </w:r>
+      <w:r>
+        <w:tab/>
+      </w:r>
+      <w:r>
+        <w:t>问题、</w:t>
+      </w:r>
+      <w:r>
+        <w:t>目标（目标器</w:t>
+      </w:r>
+      <w:r>
+        <w:t>的关系</w:t>
+      </w:r>
+      <w:r>
+        <w:t>）</w:t>
+      </w:r>
+    </w:p>
+    <w:p>
+      <w:pPr>
+        <w:ind w:left="720"/>
+        <w:rPr>
+          <w:rFonts w:hint="eastAsia"/>
+        </w:rPr>
+      </w:pPr>
+      <w:r>
+        <w:tab/>
+      </w:r>
+      <w:r>
+        <w:tab/>
+      </w:r>
+      <w:r>
+        <w:tab/>
+      </w:r>
+      <w:r>
+        <w:t>（一些可能的方式）</w:t>
+      </w:r>
+    </w:p>
+    <w:p>
+      <w:pPr>
+        <w:ind w:left="720"/>
+      </w:pPr>
+      <w:r>
+        <w:tab/>
+      </w:r>
+      <w:r>
+        <w:tab/>
+      </w:r>
+      <w:r>
+        <w:tab/>
+      </w:r>
+      <w:r>
+        <w:t>目标与世界观的关系</w:t>
+      </w:r>
+    </w:p>
+    <w:p>
+      <w:pPr>
+        <w:ind w:left="720"/>
+      </w:pPr>
+      <w:r>
+        <w:tab/>
+      </w:r>
+      <w:r>
+        <w:tab/>
+      </w:r>
+      <w:r>
+        <w:tab/>
+      </w:r>
+      <w:r>
+        <w:t>目标与计划的生成</w:t>
+      </w:r>
+    </w:p>
+    <w:p>
+      <w:pPr>
+        <w:ind w:left="720"/>
+        <w:rPr>
+          <w:rFonts w:hint="eastAsia"/>
+        </w:rPr>
+      </w:pPr>
+      <w:r>
+        <w:tab/>
+      </w:r>
+      <w:r>
+        <w:tab/>
+      </w:r>
+    </w:p>
+    <w:p>
+      <w:pPr>
+        <w:ind w:left="720"/>
+      </w:pPr>
+      <w:r>
+        <w:tab/>
+      </w:r>
+      <w:r>
+        <w:tab/>
+      </w:r>
+      <w:r>
+        <w:t>计划（</w:t>
+      </w:r>
+      <w:proofErr w:type="gramStart"/>
+      <w:r>
+        <w:t>计划器</w:t>
+      </w:r>
+      <w:proofErr w:type="gramEnd"/>
+      <w:r>
+        <w:t>的关系）</w:t>
+      </w:r>
+    </w:p>
+    <w:p>
+      <w:pPr>
+        <w:ind w:left="720"/>
+        <w:rPr>
+          <w:rFonts w:hint="eastAsia"/>
+        </w:rPr>
+      </w:pPr>
+      <w:r>
+        <w:tab/>
+      </w:r>
+      <w:r>
+        <w:tab/>
+      </w:r>
+      <w:r>
+        <w:tab/>
+        <w:t>(</w:t>
+      </w:r>
+      <w:r>
+        <w:t>前提：为目标制定过程不在反思的范围</w:t>
+      </w:r>
+      <w:r>
+        <w:rPr>
+          <w:rFonts w:hint="eastAsia"/>
+        </w:rPr>
+        <w:t>，</w:t>
+      </w:r>
+      <w:r>
+        <w:rPr>
+          <w:rFonts w:hint="eastAsia"/>
+        </w:rPr>
+        <w:t>修改的话，反思的类型是反思计划过程，</w:t>
+      </w:r>
+      <w:r>
+        <w:rPr>
+          <w:rFonts w:hint="eastAsia"/>
+        </w:rPr>
+        <w:t>然后进一步描述，目标或者步骤的更改。</w:t>
+      </w:r>
+      <w:r>
+        <w:rPr>
+          <w:rFonts w:hint="eastAsia"/>
+        </w:rPr>
+        <w:t>)</w:t>
+      </w:r>
+    </w:p>
+    <w:p>
+      <w:pPr>
+        <w:ind w:left="720"/>
+      </w:pPr>
+      <w:r>
+        <w:tab/>
+      </w:r>
+      <w:r>
+        <w:tab/>
+      </w:r>
+      <w:r>
+        <w:t>世界观（世界观器的关系）</w:t>
+      </w:r>
+    </w:p>
+    <w:p>
+      <w:pPr>
+        <w:ind w:left="720"/>
+      </w:pPr>
+      <w:r>
+        <w:tab/>
+      </w:r>
+      <w:r>
+        <w:tab/>
+      </w:r>
+      <w:r>
+        <w:tab/>
+      </w:r>
+      <w:r>
+        <w:t>人生，价值，职业（原则，法则等满足个人内心需求的观念）</w:t>
+      </w:r>
+    </w:p>
+    <w:p>
+      <w:pPr>
+        <w:ind w:left="720"/>
+      </w:pPr>
+      <w:r>
+        <w:lastRenderedPageBreak/>
+        <w:tab/>
+      </w:r>
+      <w:r>
+        <w:tab/>
+      </w:r>
+      <w:r>
+        <w:tab/>
+        <w:t>‘</w:t>
+      </w:r>
+      <w:r>
+        <w:t>物质</w:t>
+      </w:r>
+      <w:r>
+        <w:t>’</w:t>
+      </w:r>
+      <w:r>
+        <w:t>观：</w:t>
+      </w:r>
+    </w:p>
+    <w:p>
+      <w:pPr>
+        <w:ind w:left="720"/>
+        <w:rPr>
+          <w:rFonts w:hint="eastAsia"/>
+        </w:rPr>
+      </w:pPr>
+      <w:r>
+        <w:tab/>
+      </w:r>
+      <w:r>
+        <w:tab/>
+      </w:r>
+      <w:r>
+        <w:tab/>
+      </w:r>
+      <w:r>
+        <w:tab/>
+      </w:r>
+      <w:r>
+        <w:t>各学科的知识体系</w:t>
+      </w:r>
+    </w:p>
+    <w:p>
+      <w:pPr>
+        <w:pStyle w:val="ListParagraph"/>
+        <w:numPr>
+          <w:ilvl w:val="0"/>
+          <w:numId w:val="11"/>
+        </w:numPr>
+      </w:pPr>
+      <w:r>
+        <w:t>这个反思的活动也是回顾中的一个实际的活动，即能被回顾系统跟踪（后面的回顾系统对相应的生成的方式记录也要有符合内容的展示方式）</w:t>
+      </w:r>
+    </w:p>
+    <w:p>
+      <w:pPr>
+        <w:pStyle w:val="ListParagraph"/>
+        <w:ind w:left="1800"/>
+      </w:pPr>
+    </w:p>
+    <w:p>
+      <w:pPr>
+        <w:pStyle w:val="ListParagraph"/>
+        <w:numPr>
+          <w:ilvl w:val="0"/>
+          <w:numId w:val="11"/>
+        </w:numPr>
+      </w:pPr>
+      <w:r>
+        <w:t>被相应的内容记忆系统追踪</w:t>
+      </w:r>
+    </w:p>
+    <w:p>
+      <w:pPr>
+        <w:ind w:left="2160"/>
+        <w:rPr>
+          <w:rFonts w:hint="eastAsia"/>
+        </w:rPr>
+      </w:pPr>
+      <w:r>
+        <w:t>目标，观念</w:t>
+      </w:r>
+      <w:r>
+        <w:t>，</w:t>
+      </w:r>
+      <w:r>
+        <w:t>‘</w:t>
+      </w:r>
+      <w:r>
+        <w:t>物质</w:t>
+      </w:r>
+      <w:r>
+        <w:t>’</w:t>
+      </w:r>
+      <w:r>
+        <w:t>体系</w:t>
+      </w:r>
+      <w:r>
+        <w:t>、经验</w:t>
+      </w:r>
+      <w:r>
+        <w:t>/</w:t>
+      </w:r>
+      <w:r>
+        <w:t>技巧</w:t>
+      </w:r>
+      <w:r>
+        <w:t>/</w:t>
+      </w:r>
+      <w:r>
+        <w:t>过程（知其然不知其所以然），新录入的材料</w:t>
+      </w:r>
+    </w:p>
+    <w:p>
+      <w:pPr>
+        <w:spacing w:after="0" w:line="240" w:lineRule="auto"/>
+        <w:outlineLvl w:val="1"/>
+      </w:pPr>
+      <w:r>
+        <w:tab/>
+      </w:r>
+      <w:r>
+        <w:tab/>
+      </w:r>
+      <w:r>
+        <w:tab/>
+      </w:r>
+      <w:r>
+        <w:tab/>
+      </w:r>
+    </w:p>
+    <w:p>
+      <w:pPr>
+        <w:spacing w:after="0" w:line="240" w:lineRule="auto"/>
+        <w:outlineLvl w:val="1"/>
+        <w:rPr>
+          <w:rFonts w:ascii="宋体" w:eastAsia="宋体" w:hAnsi="宋体" w:cs="Times New Roman" w:hint="eastAsia"/>
+          <w:color w:val="595959" w:themeColor="text1" w:themeTint="A6"/>
         </w:rPr>
       </w:pPr>
     </w:p>
@@ -1724,7 +2987,79 @@
           <w:rFonts w:ascii="宋体" w:eastAsia="宋体" w:hAnsi="宋体" w:cs="Times New Roman"/>
           <w:color w:val="595959" w:themeColor="text1" w:themeTint="A6"/>
         </w:rPr>
-        <w:t>关于反思的分析</w:t>
+        <w:t>关于分享与对话的分析</w:t>
+      </w:r>
+    </w:p>
+    <w:p>
+      <w:pPr>
+        <w:ind w:left="720"/>
+      </w:pPr>
+      <w:r>
+        <w:t>分享方式或平台和展现形式（针对不同的内容）</w:t>
+      </w:r>
+    </w:p>
+    <w:p>
+      <w:pPr>
+        <w:ind w:left="720" w:firstLine="720"/>
+        <w:rPr>
+          <w:rFonts w:hint="eastAsia"/>
+        </w:rPr>
+      </w:pPr>
+      <w:r>
+        <w:t>具体化</w:t>
+      </w:r>
+      <w:r>
+        <w:t>?</w:t>
+      </w:r>
+    </w:p>
+    <w:p>
+      <w:pPr>
+        <w:ind w:left="720"/>
+      </w:pPr>
+      <w:r>
+        <w:t>跟据分享的内容要提供不同且合适的对话框架</w:t>
+      </w:r>
+      <w:r>
+        <w:t>(</w:t>
+      </w:r>
+      <w:r>
+        <w:t>展现和操作</w:t>
+      </w:r>
+      <w:r>
+        <w:rPr>
+          <w:rFonts w:hint="eastAsia"/>
+        </w:rPr>
+        <w:t>)</w:t>
+      </w:r>
+    </w:p>
+    <w:p>
+      <w:pPr>
+        <w:ind w:left="720"/>
+      </w:pPr>
+      <w:r>
+        <w:tab/>
+      </w:r>
+      <w:r>
+        <w:t>反馈是所有被展示的内容潜在需求</w:t>
+      </w:r>
+    </w:p>
+    <w:p>
+      <w:pPr>
+        <w:pStyle w:val="ListParagraph"/>
+        <w:spacing w:after="0" w:line="240" w:lineRule="auto"/>
+        <w:ind w:left="1440"/>
+        <w:outlineLvl w:val="1"/>
+        <w:rPr>
+          <w:rFonts w:ascii="宋体" w:eastAsia="宋体" w:hAnsi="宋体" w:cs="Times New Roman" w:hint="eastAsia"/>
+          <w:color w:val="595959" w:themeColor="text1" w:themeTint="A6"/>
+        </w:rPr>
+      </w:pPr>
+      <w:r>
+        <w:rPr>
+          <w:rFonts w:ascii="宋体" w:eastAsia="宋体" w:hAnsi="宋体" w:cs="Times New Roman"/>
+          <w:color w:val="595959" w:themeColor="text1" w:themeTint="A6"/>
+        </w:rPr>
+        <w:tab/>
       </w:r>
     </w:p>
     <w:p>
@@ -1746,9 +3081,144 @@
           <w:rFonts w:ascii="宋体" w:eastAsia="宋体" w:hAnsi="宋体" w:cs="Times New Roman"/>
           <w:color w:val="595959" w:themeColor="text1" w:themeTint="A6"/>
         </w:rPr>
-        <w:lastRenderedPageBreak/>
-        <w:t>关于分享与对话的分析</w:t>
-      </w:r>
+        <w:t>关于回顾的分析</w:t>
+      </w:r>
+    </w:p>
+    <w:p>
+      <w:pPr>
+        <w:spacing w:after="0" w:line="240" w:lineRule="auto"/>
+        <w:ind w:left="1620"/>
+        <w:rPr>
+          <w:rFonts w:ascii="宋体" w:eastAsia="宋体" w:hAnsi="宋体" w:cs="Times New Roman"/>
+          <w:color w:val="000000"/>
+        </w:rPr>
+      </w:pPr>
+      <w:r>
+        <w:rPr>
+          <w:rFonts w:ascii="宋体" w:eastAsia="宋体" w:hAnsi="宋体" w:cs="Times New Roman"/>
+          <w:color w:val="000000"/>
+        </w:rPr>
+        <w:t>一种不能编辑的实际活动的时间线的</w:t>
+      </w:r>
+      <w:r>
+        <w:rPr>
+          <w:rFonts w:ascii="宋体" w:eastAsia="宋体" w:hAnsi="宋体" w:cs="Times New Roman"/>
+          <w:color w:val="000000"/>
+        </w:rPr>
+        <w:t>展示</w:t>
+      </w:r>
+      <w:r>
+        <w:rPr>
+          <w:rFonts w:ascii="宋体" w:eastAsia="宋体" w:hAnsi="宋体" w:cs="Times New Roman"/>
+          <w:color w:val="000000"/>
+        </w:rPr>
+        <w:t>，包括自身</w:t>
+      </w:r>
+    </w:p>
+    <w:p>
+      <w:pPr>
+        <w:spacing w:after="0" w:line="240" w:lineRule="auto"/>
+        <w:ind w:left="1620"/>
+        <w:rPr>
+          <w:rFonts w:ascii="宋体" w:eastAsia="宋体" w:hAnsi="宋体" w:cs="Times New Roman" w:hint="eastAsia"/>
+          <w:color w:val="000000"/>
+        </w:rPr>
+      </w:pPr>
+      <w:r>
+        <w:rPr>
+          <w:rFonts w:ascii="宋体" w:eastAsia="宋体" w:hAnsi="宋体" w:cs="Times New Roman"/>
+          <w:color w:val="000000"/>
+        </w:rPr>
+        <w:t>为每种活动做描述</w:t>
+      </w:r>
+      <w:r>
+        <w:rPr>
+          <w:rFonts w:ascii="宋体" w:eastAsia="宋体" w:hAnsi="宋体" w:cs="Times New Roman"/>
+          <w:color w:val="000000"/>
+        </w:rPr>
+        <w:t>词（活动记录器要提供相应的接口或者自动化录入）</w:t>
+      </w:r>
+    </w:p>
+    <w:p>
+      <w:pPr>
+        <w:spacing w:after="0" w:line="240" w:lineRule="auto"/>
+        <w:ind w:left="1620"/>
+        <w:rPr>
+          <w:rFonts w:ascii="宋体" w:eastAsia="宋体" w:hAnsi="宋体" w:cs="Times New Roman"/>
+          <w:color w:val="000000"/>
+        </w:rPr>
+      </w:pPr>
+      <w:r>
+        <w:rPr>
+          <w:rFonts w:ascii="宋体" w:eastAsia="宋体" w:hAnsi="宋体" w:cs="Times New Roman"/>
+          <w:color w:val="000000"/>
+        </w:rPr>
+        <w:t>实际</w:t>
+      </w:r>
+      <w:r>
+        <w:rPr>
+          <w:rFonts w:ascii="宋体" w:eastAsia="宋体" w:hAnsi="宋体" w:cs="Times New Roman"/>
+          <w:color w:val="000000"/>
+        </w:rPr>
+        <w:t>大概的开始和结束的时间</w:t>
+      </w:r>
+    </w:p>
+    <w:p>
+      <w:pPr>
+        <w:spacing w:after="0" w:line="240" w:lineRule="auto"/>
+        <w:ind w:left="1620"/>
+        <w:rPr>
+          <w:rFonts w:ascii="宋体" w:eastAsia="宋体" w:hAnsi="宋体" w:cs="Times New Roman"/>
+          <w:color w:val="000000"/>
+        </w:rPr>
+      </w:pPr>
+    </w:p>
+    <w:p>
+      <w:pPr>
+        <w:spacing w:after="0" w:line="240" w:lineRule="auto"/>
+        <w:ind w:left="1620"/>
+        <w:rPr>
+          <w:rFonts w:ascii="宋体" w:eastAsia="宋体" w:hAnsi="宋体" w:cs="Times New Roman" w:hint="eastAsia"/>
+          <w:color w:val="000000"/>
+        </w:rPr>
+      </w:pPr>
+      <w:r>
+        <w:rPr>
+          <w:rFonts w:ascii="宋体" w:eastAsia="宋体" w:hAnsi="宋体" w:cs="Times New Roman"/>
+          <w:color w:val="000000"/>
+        </w:rPr>
+        <w:t>可以展示活动的状态(包括已完成的，当前的，计划中的结合</w:t>
+      </w:r>
+      <w:proofErr w:type="gramStart"/>
+      <w:r>
+        <w:rPr>
+          <w:rFonts w:ascii="宋体" w:eastAsia="宋体" w:hAnsi="宋体" w:cs="Times New Roman"/>
+          <w:color w:val="000000"/>
+        </w:rPr>
+        <w:t>计划器</w:t>
+      </w:r>
+      <w:proofErr w:type="gramEnd"/>
+      <w:r>
+        <w:rPr>
+          <w:rFonts w:ascii="宋体" w:eastAsia="宋体" w:hAnsi="宋体" w:cs="Times New Roman"/>
+          <w:color w:val="000000"/>
+        </w:rPr>
+        <w:t>的数据</w:t>
+      </w:r>
+      <w:r>
+        <w:rPr>
+          <w:rFonts w:ascii="宋体" w:eastAsia="宋体" w:hAnsi="宋体" w:cs="Times New Roman" w:hint="eastAsia"/>
+          <w:color w:val="000000"/>
+        </w:rPr>
+        <w:t>)</w:t>
+      </w:r>
+    </w:p>
+    <w:p>
+      <w:pPr>
+        <w:rPr>
+          <w:rFonts w:hint="eastAsia"/>
+        </w:rPr>
+      </w:pPr>
     </w:p>
     <w:p>
       <w:pPr>
@@ -1760,17 +3230,435 @@
         <w:spacing w:after="0" w:line="240" w:lineRule="auto"/>
         <w:outlineLvl w:val="1"/>
         <w:rPr>
-          <w:rFonts w:ascii="宋体" w:eastAsia="宋体" w:hAnsi="宋体" w:cs="Times New Roman"/>
+          <w:rFonts w:ascii="宋体" w:eastAsia="宋体" w:hAnsi="宋体" w:cs="Times New Roman" w:hint="eastAsia"/>
           <w:color w:val="595959" w:themeColor="text1" w:themeTint="A6"/>
         </w:rPr>
       </w:pPr>
       <w:r>
         <w:rPr>
-          <w:rFonts w:ascii="宋体" w:eastAsia="宋体" w:hAnsi="宋体" w:cs="Times New Roman"/>
+          <w:rFonts w:ascii="宋体" w:eastAsia="宋体" w:hAnsi="宋体" w:cs="Times New Roman" w:hint="eastAsia"/>
           <w:color w:val="595959" w:themeColor="text1" w:themeTint="A6"/>
         </w:rPr>
-        <w:t>关于回顾的分析</w:t>
-      </w:r>
+        <w:t>记忆</w:t>
+      </w:r>
+      <w:r>
+        <w:rPr>
+          <w:rFonts w:ascii="宋体" w:eastAsia="宋体" w:hAnsi="宋体" w:cs="Times New Roman" w:hint="eastAsia"/>
+          <w:color w:val="595959" w:themeColor="text1" w:themeTint="A6"/>
+        </w:rPr>
+        <w:t>系统</w:t>
+      </w:r>
+    </w:p>
+    <w:p>
+      <w:pPr>
+        <w:ind w:left="720"/>
+        <w:rPr>
+          <w:rFonts w:hint="eastAsia"/>
+        </w:rPr>
+      </w:pPr>
+      <w:r>
+        <w:t>什么是记忆？</w:t>
+      </w:r>
+    </w:p>
+    <w:p>
+      <w:pPr>
+        <w:ind w:left="720"/>
+        <w:rPr>
+          <w:rFonts w:hint="eastAsia"/>
+        </w:rPr>
+      </w:pPr>
+      <w:r>
+        <w:t>人类记忆的特性</w:t>
+      </w:r>
+      <w:r>
+        <w:t>及</w:t>
+      </w:r>
+      <w:r>
+        <w:t>记忆系统</w:t>
+      </w:r>
+      <w:r>
+        <w:t>存在的必要性</w:t>
+      </w:r>
+    </w:p>
+    <w:p>
+      <w:pPr>
+        <w:ind w:left="720"/>
+      </w:pPr>
+      <w:r>
+        <w:rPr>
+          <w:rFonts w:hint="eastAsia"/>
+        </w:rPr>
+        <w:t>记忆的内容：</w:t>
+      </w:r>
+    </w:p>
+    <w:p>
+      <w:pPr>
+        <w:ind w:left="720"/>
+        <w:rPr>
+          <w:rFonts w:hint="eastAsia"/>
+        </w:rPr>
+      </w:pPr>
+      <w:r>
+        <w:tab/>
+      </w:r>
+    </w:p>
+    <w:p>
+      <w:pPr>
+        <w:ind w:left="720"/>
+      </w:pPr>
+      <w:r>
+        <w:t>记忆系统的目标：</w:t>
+      </w:r>
+    </w:p>
+    <w:p>
+      <w:pPr>
+        <w:ind w:left="720"/>
+        <w:rPr>
+          <w:rFonts w:hint="eastAsia"/>
+        </w:rPr>
+      </w:pPr>
+      <w:r>
+        <w:tab/>
+      </w:r>
+    </w:p>
+    <w:p>
+      <w:pPr>
+        <w:ind w:left="720"/>
+      </w:pPr>
+      <w:r>
+        <w:t>记忆的一点特性：</w:t>
+      </w:r>
+    </w:p>
+    <w:p>
+      <w:pPr>
+        <w:ind w:left="720"/>
+      </w:pPr>
+      <w:r>
+        <w:tab/>
+      </w:r>
+      <w:r>
+        <w:t>记忆应该被设计成一种计划或习惯</w:t>
+      </w:r>
+    </w:p>
+    <w:p>
+      <w:pPr>
+        <w:ind w:left="720"/>
+        <w:rPr>
+          <w:rFonts w:hint="eastAsia"/>
+        </w:rPr>
+      </w:pPr>
+      <w:r>
+        <w:tab/>
+      </w:r>
+      <w:r>
+        <w:rPr>
+          <w:rFonts w:hint="eastAsia"/>
+        </w:rPr>
+        <w:t>记忆本身是种活动，</w:t>
+      </w:r>
+      <w:r>
+        <w:rPr>
+          <w:rFonts w:hint="eastAsia"/>
+        </w:rPr>
+        <w:t xml:space="preserve"> </w:t>
+      </w:r>
+    </w:p>
+    <w:p>
+      <w:pPr>
+        <w:ind w:left="720"/>
+        <w:rPr>
+          <w:rFonts w:hint="eastAsia"/>
+        </w:rPr>
+      </w:pPr>
+      <w:r>
+        <w:tab/>
+      </w:r>
+      <w:r>
+        <w:tab/>
+      </w:r>
+      <w:r>
+        <w:rPr>
+          <w:rFonts w:hint="eastAsia"/>
+        </w:rPr>
+        <w:t>也有相应的记录生成</w:t>
+      </w:r>
+      <w:r>
+        <w:rPr>
+          <w:rFonts w:hint="eastAsia"/>
+        </w:rPr>
+        <w:t>(</w:t>
+      </w:r>
+      <w:r>
+        <w:rPr>
+          <w:rFonts w:hint="eastAsia"/>
+        </w:rPr>
+        <w:t>将被反思系统所利用，如何才能被反思系统利用起来？</w:t>
+      </w:r>
+      <w:r>
+        <w:rPr>
+          <w:rFonts w:hint="eastAsia"/>
+        </w:rPr>
+        <w:t>)</w:t>
+      </w:r>
+    </w:p>
+    <w:p>
+      <w:pPr>
+        <w:pStyle w:val="ListParagraph"/>
+        <w:rPr>
+          <w:rFonts w:hint="eastAsia"/>
+        </w:rPr>
+      </w:pPr>
+      <w:r>
+        <w:tab/>
+      </w:r>
+      <w:r>
+        <w:tab/>
+      </w:r>
+      <w:r>
+        <w:t>也被回顾系统</w:t>
+      </w:r>
+      <w:r>
+        <w:t>所跟踪</w:t>
+      </w:r>
+    </w:p>
+    <w:p>
+      <w:pPr>
+        <w:ind w:left="720"/>
+        <w:rPr>
+          <w:rFonts w:hint="eastAsia"/>
+        </w:rPr>
+      </w:pPr>
+    </w:p>
+    <w:p>
+      <w:pPr>
+        <w:ind w:left="720"/>
+      </w:pPr>
+      <w:r>
+        <w:t>记忆系统的运用的原则和体现其原则的机制以及呈现方式：</w:t>
+      </w:r>
+    </w:p>
+    <w:p>
+      <w:pPr>
+        <w:ind w:left="720"/>
+      </w:pPr>
+      <w:r>
+        <w:lastRenderedPageBreak/>
+        <w:tab/>
+      </w:r>
+      <w:r>
+        <w:t>记忆系统生成的内容：</w:t>
+      </w:r>
+    </w:p>
+    <w:p>
+      <w:pPr>
+        <w:ind w:left="720"/>
+        <w:rPr>
+          <w:rFonts w:hint="eastAsia"/>
+        </w:rPr>
+      </w:pPr>
+      <w:r>
+        <w:tab/>
+      </w:r>
+    </w:p>
+    <w:p>
+      <w:pPr>
+        <w:pStyle w:val="ListParagraph"/>
+        <w:spacing w:after="0" w:line="240" w:lineRule="auto"/>
+        <w:outlineLvl w:val="1"/>
+        <w:rPr>
+          <w:rFonts w:ascii="宋体" w:eastAsia="宋体" w:hAnsi="宋体" w:cs="Times New Roman"/>
+          <w:color w:val="595959" w:themeColor="text1" w:themeTint="A6"/>
+        </w:rPr>
+      </w:pPr>
+    </w:p>
+    <w:p>
+      <w:pPr>
+        <w:pStyle w:val="ListParagraph"/>
+        <w:numPr>
+          <w:ilvl w:val="0"/>
+          <w:numId w:val="8"/>
+        </w:numPr>
+        <w:spacing w:after="0" w:line="240" w:lineRule="auto"/>
+        <w:outlineLvl w:val="1"/>
+        <w:rPr>
+          <w:rFonts w:ascii="宋体" w:eastAsia="宋体" w:hAnsi="宋体" w:cs="Times New Roman"/>
+          <w:color w:val="595959" w:themeColor="text1" w:themeTint="A6"/>
+        </w:rPr>
+      </w:pPr>
+      <w:r>
+        <w:rPr>
+          <w:rFonts w:ascii="宋体" w:eastAsia="宋体" w:hAnsi="宋体" w:cs="Times New Roman"/>
+          <w:color w:val="595959" w:themeColor="text1" w:themeTint="A6"/>
+        </w:rPr>
+        <w:t>活动</w:t>
+      </w:r>
+      <w:r>
+        <w:rPr>
+          <w:rFonts w:ascii="宋体" w:eastAsia="宋体" w:hAnsi="宋体" w:cs="Times New Roman"/>
+          <w:color w:val="595959" w:themeColor="text1" w:themeTint="A6"/>
+        </w:rPr>
+        <w:t>记录的分析</w:t>
+      </w:r>
+      <w:r>
+        <w:rPr>
+          <w:rFonts w:ascii="宋体" w:eastAsia="宋体" w:hAnsi="宋体" w:cs="Times New Roman"/>
+          <w:color w:val="595959" w:themeColor="text1" w:themeTint="A6"/>
+        </w:rPr>
+        <w:t>（系统总接口）</w:t>
+      </w:r>
+    </w:p>
+    <w:p>
+      <w:pPr>
+        <w:pStyle w:val="ListParagraph"/>
+        <w:ind w:left="864"/>
+        <w:rPr>
+          <w:rFonts w:ascii="宋体" w:eastAsia="宋体" w:hAnsi="宋体" w:cs="Times New Roman"/>
+          <w:color w:val="595959" w:themeColor="text1" w:themeTint="A6"/>
+        </w:rPr>
+      </w:pPr>
+    </w:p>
+    <w:p>
+      <w:pPr>
+        <w:ind w:left="720"/>
+      </w:pPr>
+      <w:r>
+        <w:t>特性</w:t>
+      </w:r>
+    </w:p>
+    <w:p>
+      <w:pPr>
+        <w:ind w:left="720"/>
+        <w:rPr>
+          <w:rFonts w:hint="eastAsia"/>
+        </w:rPr>
+      </w:pPr>
+      <w:r>
+        <w:tab/>
+      </w:r>
+      <w:r>
+        <w:t>所有的记录必须有初始的材料（记录本身可能就是一种总结的描述）</w:t>
+      </w:r>
+    </w:p>
+    <w:p>
+      <w:pPr>
+        <w:ind w:left="720"/>
+      </w:pPr>
+    </w:p>
+    <w:p>
+      <w:pPr>
+        <w:ind w:left="720"/>
+        <w:rPr>
+          <w:rFonts w:hint="eastAsia"/>
+        </w:rPr>
+      </w:pPr>
+      <w:r>
+        <w:t>不同的活动（应该定义一组比较有一对一关系的概括词？还是提供多级的概括？比如，总结【自动如如或手动录入】，描述，步骤等？）</w:t>
+      </w:r>
+    </w:p>
+    <w:p>
+      <w:pPr>
+        <w:ind w:left="720"/>
+      </w:pPr>
+      <w:r>
+        <w:t>活动类型</w:t>
+      </w:r>
+    </w:p>
+    <w:p>
+      <w:pPr>
+        <w:ind w:left="720"/>
+      </w:pPr>
+      <w:r>
+        <w:tab/>
+      </w:r>
+      <w:r>
+        <w:t>问题、目标、计划</w:t>
+      </w:r>
+    </w:p>
+    <w:p>
+      <w:pPr>
+        <w:ind w:left="720"/>
+        <w:rPr>
+          <w:rFonts w:hint="eastAsia"/>
+        </w:rPr>
+      </w:pPr>
+      <w:r>
+        <w:tab/>
+      </w:r>
+      <w:r>
+        <w:t>话</w:t>
+      </w:r>
+    </w:p>
+    <w:p>
+      <w:pPr>
+        <w:ind w:left="720"/>
+      </w:pPr>
+      <w:r>
+        <w:t>计划活动</w:t>
+      </w:r>
+    </w:p>
+    <w:p>
+      <w:pPr>
+        <w:ind w:left="720"/>
+        <w:rPr>
+          <w:rFonts w:hint="eastAsia"/>
+        </w:rPr>
+      </w:pPr>
+      <w:r>
+        <w:t>计划执行的活动</w:t>
+      </w:r>
+    </w:p>
+    <w:p>
+      <w:pPr>
+        <w:ind w:left="720"/>
+      </w:pPr>
+    </w:p>
+    <w:p>
+      <w:pPr>
+        <w:ind w:left="720"/>
+      </w:pPr>
+      <w:r>
+        <w:rPr>
+          <w:rFonts w:hint="eastAsia"/>
+        </w:rPr>
+        <w:t>内在联系自动化</w:t>
+      </w:r>
+    </w:p>
+    <w:p>
+      <w:pPr>
+        <w:ind w:left="720"/>
+      </w:pPr>
+      <w:r>
+        <w:t>针对计划：</w:t>
+      </w:r>
+    </w:p>
+    <w:p>
+      <w:pPr>
+        <w:ind w:left="720"/>
+      </w:pPr>
+      <w:r>
+        <w:t>满足</w:t>
+      </w:r>
+      <w:proofErr w:type="gramStart"/>
+      <w:r>
+        <w:t>计划器</w:t>
+      </w:r>
+      <w:proofErr w:type="gramEnd"/>
+      <w:r>
+        <w:t>对正在进行的计划进行跟踪（若记录的是某个</w:t>
+      </w:r>
+      <w:proofErr w:type="gramStart"/>
+      <w:r>
+        <w:t>子任务</w:t>
+      </w:r>
+      <w:proofErr w:type="gramEnd"/>
+      <w:r>
+        <w:t>执行的单元）</w:t>
+      </w:r>
+    </w:p>
+    <w:p>
+      <w:pPr>
+        <w:pStyle w:val="ListParagraph"/>
+      </w:pPr>
     </w:p>
     <w:p/>
     <w:p>
@@ -2701,6 +4589,119 @@
     </w:lvl>
   </w:abstractNum>
   <w:abstractNum w:abstractNumId="3">
+    <w:nsid w:val="33921E5B"/>
+    <w:multiLevelType w:val="hybridMultilevel"/>
+    <w:tmpl w:val="A45015CC"/>
+    <w:lvl w:ilvl="0" w:tplc="04090001">
+      <w:start w:val="1"/>
+      <w:numFmt w:val="bullet"/>
+      <w:lvlText w:val=""/>
+      <w:lvlJc w:val="left"/>
+      <w:pPr>
+        <w:ind w:left="1800" w:hanging="360"/>
+      </w:pPr>
+      <w:rPr>
+        <w:rFonts w:ascii="Symbol" w:hAnsi="Symbol" w:hint="default"/>
+      </w:rPr>
+    </w:lvl>
+    <w:lvl w:ilvl="1" w:tplc="04090003">
+      <w:start w:val="1"/>
+      <w:numFmt w:val="bullet"/>
+      <w:lvlText w:val="o"/>
+      <w:lvlJc w:val="left"/>
+      <w:pPr>
+        <w:ind w:left="2520" w:hanging="360"/>
+      </w:pPr>
+      <w:rPr>
+        <w:rFonts w:ascii="Courier New" w:hAnsi="Courier New" w:cs="Courier New" w:hint="default"/>
+      </w:rPr>
+    </w:lvl>
+    <w:lvl w:ilvl="2" w:tplc="04090005" w:tentative="1">
+      <w:start w:val="1"/>
+      <w:numFmt w:val="bullet"/>
+      <w:lvlText w:val=""/>
+      <w:lvlJc w:val="left"/>
+      <w:pPr>
+        <w:ind w:left="3240" w:hanging="360"/>
+      </w:pPr>
+      <w:rPr>
+        <w:rFonts w:ascii="Wingdings" w:hAnsi="Wingdings" w:hint="default"/>
+      </w:rPr>
+    </w:lvl>
+    <w:lvl w:ilvl="3" w:tplc="04090001" w:tentative="1">
+      <w:start w:val="1"/>
+      <w:numFmt w:val="bullet"/>
+      <w:lvlText w:val=""/>
+      <w:lvlJc w:val="left"/>
+      <w:pPr>
+        <w:ind w:left="3960" w:hanging="360"/>
+      </w:pPr>
+      <w:rPr>
+        <w:rFonts w:ascii="Symbol" w:hAnsi="Symbol" w:hint="default"/>
+      </w:rPr>
+    </w:lvl>
+    <w:lvl w:ilvl="4" w:tplc="04090003" w:tentative="1">
+      <w:start w:val="1"/>
+      <w:numFmt w:val="bullet"/>
+      <w:lvlText w:val="o"/>
+      <w:lvlJc w:val="left"/>
+      <w:pPr>
+        <w:ind w:left="4680" w:hanging="360"/>
+      </w:pPr>
+      <w:rPr>
+        <w:rFonts w:ascii="Courier New" w:hAnsi="Courier New" w:cs="Courier New" w:hint="default"/>
+      </w:rPr>
+    </w:lvl>
+    <w:lvl w:ilvl="5" w:tplc="04090005" w:tentative="1">
+      <w:start w:val="1"/>
+      <w:numFmt w:val="bullet"/>
+      <w:lvlText w:val=""/>
+      <w:lvlJc w:val="left"/>
+      <w:pPr>
+        <w:ind w:left="5400" w:hanging="360"/>
+      </w:pPr>
+      <w:rPr>
+        <w:rFonts w:ascii="Wingdings" w:hAnsi="Wingdings" w:hint="default"/>
+      </w:rPr>
+    </w:lvl>
+    <w:lvl w:ilvl="6" w:tplc="04090001" w:tentative="1">
+      <w:start w:val="1"/>
+      <w:numFmt w:val="bullet"/>
+      <w:lvlText w:val=""/>
+      <w:lvlJc w:val="left"/>
+      <w:pPr>
+        <w:ind w:left="6120" w:hanging="360"/>
+      </w:pPr>
+      <w:rPr>
+        <w:rFonts w:ascii="Symbol" w:hAnsi="Symbol" w:hint="default"/>
+      </w:rPr>
+    </w:lvl>
+    <w:lvl w:ilvl="7" w:tplc="04090003" w:tentative="1">
+      <w:start w:val="1"/>
+      <w:numFmt w:val="bullet"/>
+      <w:lvlText w:val="o"/>
+      <w:lvlJc w:val="left"/>
+      <w:pPr>
+        <w:ind w:left="6840" w:hanging="360"/>
+      </w:pPr>
+      <w:rPr>
+        <w:rFonts w:ascii="Courier New" w:hAnsi="Courier New" w:cs="Courier New" w:hint="default"/>
+      </w:rPr>
+    </w:lvl>
+    <w:lvl w:ilvl="8" w:tplc="04090005" w:tentative="1">
+      <w:start w:val="1"/>
+      <w:numFmt w:val="bullet"/>
+      <w:lvlText w:val=""/>
+      <w:lvlJc w:val="left"/>
+      <w:pPr>
+        <w:ind w:left="7560" w:hanging="360"/>
+      </w:pPr>
+      <w:rPr>
+        <w:rFonts w:ascii="Wingdings" w:hAnsi="Wingdings" w:hint="default"/>
+      </w:rPr>
+    </w:lvl>
+  </w:abstractNum>
+  <w:abstractNum w:abstractNumId="4">
     <w:nsid w:val="35B93DBA"/>
     <w:multiLevelType w:val="multilevel"/>
     <w:tmpl w:val="A658E6DA"/>
@@ -2849,7 +4850,7 @@
       </w:rPr>
     </w:lvl>
   </w:abstractNum>
-  <w:abstractNum w:abstractNumId="4">
+  <w:abstractNum w:abstractNumId="5">
     <w:nsid w:val="454068C1"/>
     <w:multiLevelType w:val="hybridMultilevel"/>
     <w:tmpl w:val="DFF2069C"/>
@@ -2962,7 +4963,7 @@
       </w:rPr>
     </w:lvl>
   </w:abstractNum>
-  <w:abstractNum w:abstractNumId="5">
+  <w:abstractNum w:abstractNumId="6">
     <w:nsid w:val="4B466E65"/>
     <w:multiLevelType w:val="multilevel"/>
     <w:tmpl w:val="E126F666"/>
@@ -3111,7 +5112,7 @@
       </w:rPr>
     </w:lvl>
   </w:abstractNum>
-  <w:abstractNum w:abstractNumId="6">
+  <w:abstractNum w:abstractNumId="7">
     <w:nsid w:val="5CD5331B"/>
     <w:multiLevelType w:val="hybridMultilevel"/>
     <w:tmpl w:val="135ADD24"/>
@@ -3197,7 +5198,7 @@
       </w:pPr>
     </w:lvl>
   </w:abstractNum>
-  <w:abstractNum w:abstractNumId="7">
+  <w:abstractNum w:abstractNumId="8">
     <w:nsid w:val="60183CF3"/>
     <w:multiLevelType w:val="multilevel"/>
     <w:tmpl w:val="D6CA8600"/>
@@ -3346,7 +5347,93 @@
       </w:rPr>
     </w:lvl>
   </w:abstractNum>
-  <w:abstractNum w:abstractNumId="8">
+  <w:abstractNum w:abstractNumId="9">
+    <w:nsid w:val="6B4F03A5"/>
+    <w:multiLevelType w:val="hybridMultilevel"/>
+    <w:tmpl w:val="EF7ADEB2"/>
+    <w:lvl w:ilvl="0" w:tplc="0409000F">
+      <w:start w:val="1"/>
+      <w:numFmt w:val="decimal"/>
+      <w:lvlText w:val="%1."/>
+      <w:lvlJc w:val="left"/>
+      <w:pPr>
+        <w:ind w:left="720" w:hanging="360"/>
+      </w:pPr>
+    </w:lvl>
+    <w:lvl w:ilvl="1" w:tplc="04090019">
+      <w:start w:val="1"/>
+      <w:numFmt w:val="lowerLetter"/>
+      <w:lvlText w:val="%2."/>
+      <w:lvlJc w:val="left"/>
+      <w:pPr>
+        <w:ind w:left="1440" w:hanging="360"/>
+      </w:pPr>
+    </w:lvl>
+    <w:lvl w:ilvl="2" w:tplc="0409001B">
+      <w:start w:val="1"/>
+      <w:numFmt w:val="lowerRoman"/>
+      <w:lvlText w:val="%3."/>
+      <w:lvlJc w:val="right"/>
+      <w:pPr>
+        <w:ind w:left="2160" w:hanging="180"/>
+      </w:pPr>
+    </w:lvl>
+    <w:lvl w:ilvl="3" w:tplc="0409000F">
+      <w:start w:val="1"/>
+      <w:numFmt w:val="decimal"/>
+      <w:lvlText w:val="%4."/>
+      <w:lvlJc w:val="left"/>
+      <w:pPr>
+        <w:ind w:left="2880" w:hanging="360"/>
+      </w:pPr>
+    </w:lvl>
+    <w:lvl w:ilvl="4" w:tplc="04090019">
+      <w:start w:val="1"/>
+      <w:numFmt w:val="lowerLetter"/>
+      <w:lvlText w:val="%5."/>
+      <w:lvlJc w:val="left"/>
+      <w:pPr>
+        <w:ind w:left="3600" w:hanging="360"/>
+      </w:pPr>
+    </w:lvl>
+    <w:lvl w:ilvl="5" w:tplc="0409001B">
+      <w:start w:val="1"/>
+      <w:numFmt w:val="lowerRoman"/>
+      <w:lvlText w:val="%6."/>
+      <w:lvlJc w:val="right"/>
+      <w:pPr>
+        <w:ind w:left="4320" w:hanging="180"/>
+      </w:pPr>
+    </w:lvl>
+    <w:lvl w:ilvl="6" w:tplc="0409000F" w:tentative="1">
+      <w:start w:val="1"/>
+      <w:numFmt w:val="decimal"/>
+      <w:lvlText w:val="%7."/>
+      <w:lvlJc w:val="left"/>
+      <w:pPr>
+        <w:ind w:left="5040" w:hanging="360"/>
+      </w:pPr>
+    </w:lvl>
+    <w:lvl w:ilvl="7" w:tplc="04090019" w:tentative="1">
+      <w:start w:val="1"/>
+      <w:numFmt w:val="lowerLetter"/>
+      <w:lvlText w:val="%8."/>
+      <w:lvlJc w:val="left"/>
+      <w:pPr>
+        <w:ind w:left="5760" w:hanging="360"/>
+      </w:pPr>
+    </w:lvl>
+    <w:lvl w:ilvl="8" w:tplc="0409001B" w:tentative="1">
+      <w:start w:val="1"/>
+      <w:numFmt w:val="lowerRoman"/>
+      <w:lvlText w:val="%9."/>
+      <w:lvlJc w:val="right"/>
+      <w:pPr>
+        <w:ind w:left="6480" w:hanging="180"/>
+      </w:pPr>
+    </w:lvl>
+  </w:abstractNum>
+  <w:abstractNum w:abstractNumId="10">
     <w:nsid w:val="758E0725"/>
     <w:multiLevelType w:val="multilevel"/>
     <w:tmpl w:val="68EA736A"/>
@@ -3496,31 +5583,37 @@
     </w:lvl>
   </w:abstractNum>
   <w:num w:numId="1">
-    <w:abstractNumId w:val="8"/>
+    <w:abstractNumId w:val="10"/>
   </w:num>
   <w:num w:numId="2">
     <w:abstractNumId w:val="1"/>
   </w:num>
   <w:num w:numId="3">
-    <w:abstractNumId w:val="5"/>
+    <w:abstractNumId w:val="6"/>
   </w:num>
   <w:num w:numId="4">
-    <w:abstractNumId w:val="3"/>
+    <w:abstractNumId w:val="4"/>
   </w:num>
   <w:num w:numId="5">
-    <w:abstractNumId w:val="7"/>
+    <w:abstractNumId w:val="8"/>
   </w:num>
   <w:num w:numId="6">
     <w:abstractNumId w:val="2"/>
   </w:num>
   <w:num w:numId="7">
-    <w:abstractNumId w:val="6"/>
+    <w:abstractNumId w:val="7"/>
   </w:num>
   <w:num w:numId="8">
     <w:abstractNumId w:val="0"/>
   </w:num>
   <w:num w:numId="9">
-    <w:abstractNumId w:val="4"/>
+    <w:abstractNumId w:val="5"/>
+  </w:num>
+  <w:num w:numId="10">
+    <w:abstractNumId w:val="9"/>
+  </w:num>
+  <w:num w:numId="11">
+    <w:abstractNumId w:val="3"/>
   </w:num>
 </w:numbering>
 </file>
@@ -3943,7 +6036,6 @@
   <w:style w:type="character" w:default="1" w:styleId="DefaultParagraphFont">
     <w:name w:val="Default Paragraph Font"/>
     <w:uiPriority w:val="1"/>
-    <w:semiHidden/>
     <w:unhideWhenUsed/>
   </w:style>
   <w:style w:type="table" w:default="1" w:styleId="TableNormal">
@@ -4269,4 +6361,16 @@
     </a:ext>
   </a:extLst>
 </a:theme>
+</file>
+
+<file path=customXml/item1.xml><?xml version="1.0" encoding="utf-8"?>
+<b:Sources xmlns:b="http://schemas.openxmlformats.org/officeDocument/2006/bibliography" xmlns="http://schemas.openxmlformats.org/officeDocument/2006/bibliography" SelectedStyle="\APASixthEditionOfficeOnline.xsl" StyleName="APA" Version="6"/>
+</file>
+
+<file path=customXml/itemProps1.xml><?xml version="1.0" encoding="utf-8"?>
+<ds:datastoreItem xmlns:ds="http://schemas.openxmlformats.org/officeDocument/2006/customXml" ds:itemID="{FFFC9855-6EA1-4F1D-8D7E-59FB37967954}">
+  <ds:schemaRefs>
+    <ds:schemaRef ds:uri="http://schemas.openxmlformats.org/officeDocument/2006/bibliography"/>
+  </ds:schemaRefs>
+</ds:datastoreItem>
 </file>
</xml_diff>